<commit_message>
Atualizando a Funcionalide do Sistemas de Gerenciamento de Senhas
</commit_message>
<xml_diff>
--- a/Funcionalidades do Sistema de Gerenciamento de Senhas.docx
+++ b/Funcionalidades do Sistema de Gerenciamento de Senhas.docx
@@ -156,41 +156,142 @@
       <w:r>
         <w:t>:</w:t>
       </w:r>
+    </w:p>
+    <w:p>
+      <w:pPr>
+        <w:numPr>
+          <w:ilvl w:val="1"/>
+          <w:numId w:val="1"/>
+        </w:numPr>
+      </w:pPr>
+      <w:r>
+        <w:t>Possibilidade de cancelar uma senha de atendimento</w:t>
+      </w:r>
+      <w:r>
+        <w:t>, enviando para o histórico,</w:t>
+      </w:r>
+      <w:r>
+        <w:t xml:space="preserve"> quando necessário.</w:t>
+      </w:r>
+    </w:p>
+    <w:p>
+      <w:pPr>
+        <w:pStyle w:val="PargrafodaLista"/>
+        <w:numPr>
+          <w:ilvl w:val="0"/>
+          <w:numId w:val="1"/>
+        </w:numPr>
+        <w:rPr>
+          <w:b/>
+          <w:bCs/>
+        </w:rPr>
+      </w:pPr>
+      <w:r>
+        <w:rPr>
+          <w:b/>
+          <w:bCs/>
+        </w:rPr>
+        <w:t>Histórico de Chamadas:</w:t>
+      </w:r>
+    </w:p>
+    <w:p>
+      <w:pPr>
+        <w:pStyle w:val="PargrafodaLista"/>
+        <w:numPr>
+          <w:ilvl w:val="1"/>
+          <w:numId w:val="1"/>
+        </w:numPr>
+      </w:pPr>
+      <w:r>
+        <w:t>Opção para exibir o histórico das três últimas pessoas que foram chamadas.</w:t>
+      </w:r>
+    </w:p>
+    <w:p>
+      <w:pPr>
+        <w:pStyle w:val="PargrafodaLista"/>
+        <w:numPr>
+          <w:ilvl w:val="0"/>
+          <w:numId w:val="1"/>
+        </w:numPr>
+      </w:pPr>
+      <w:r>
+        <w:rPr>
+          <w:b/>
+          <w:bCs/>
+        </w:rPr>
+        <w:t>Cronometragem</w:t>
+      </w:r>
+      <w:r>
+        <w:t>:</w:t>
+      </w:r>
+    </w:p>
+    <w:p>
+      <w:pPr>
+        <w:pStyle w:val="PargrafodaLista"/>
+        <w:numPr>
+          <w:ilvl w:val="1"/>
+          <w:numId w:val="1"/>
+        </w:numPr>
+      </w:pPr>
+      <w:r>
+        <w:t>Funcionalidade de exibir cronometragem em formato de hh:mm:ss</w:t>
+      </w:r>
+      <w:r>
+        <w:t>.</w:t>
+      </w:r>
+    </w:p>
+    <w:p>
+      <w:pPr>
+        <w:numPr>
+          <w:ilvl w:val="0"/>
+          <w:numId w:val="1"/>
+        </w:numPr>
+      </w:pPr>
+      <w:r>
+        <w:rPr>
+          <w:b/>
+          <w:bCs/>
+        </w:rPr>
+        <w:t>Mudança de Prioridade de Atendimento por Motivos de Saúde</w:t>
+      </w:r>
+      <w:r>
+        <w:t>:</w:t>
+      </w:r>
       <w:r>
         <w:t xml:space="preserve"> </w:t>
       </w:r>
-    </w:p>
-    <w:p>
-      <w:pPr>
-        <w:numPr>
-          <w:ilvl w:val="1"/>
-          <w:numId w:val="1"/>
-        </w:numPr>
-      </w:pPr>
-      <w:r>
-        <w:t>Possibilidade de cancelar uma senha de atendimento quando necessário.</w:t>
-      </w:r>
-    </w:p>
-    <w:p>
-      <w:pPr>
-        <w:numPr>
-          <w:ilvl w:val="0"/>
-          <w:numId w:val="1"/>
-        </w:numPr>
-      </w:pPr>
-      <w:r>
-        <w:rPr>
-          <w:b/>
-          <w:bCs/>
-        </w:rPr>
-        <w:t>Mudança de Prioridade de Atendimento por Motivos de Saúde</w:t>
-      </w:r>
-      <w:r>
-        <w:t>:</w:t>
-      </w:r>
       <w:r>
         <w:t xml:space="preserve"> </w:t>
       </w:r>
+    </w:p>
+    <w:p>
+      <w:pPr>
+        <w:numPr>
+          <w:ilvl w:val="1"/>
+          <w:numId w:val="1"/>
+        </w:numPr>
+      </w:pPr>
+      <w:r>
+        <w:t>Alteração da prioridade de uma senha devido a mudanças na condição de saúde do paciente.</w:t>
+      </w:r>
+    </w:p>
+    <w:p>
+      <w:pPr>
+        <w:numPr>
+          <w:ilvl w:val="0"/>
+          <w:numId w:val="1"/>
+        </w:numPr>
+      </w:pPr>
+      <w:r>
+        <w:rPr>
+          <w:b/>
+          <w:bCs/>
+        </w:rPr>
+        <w:t>Gerenciamento de Usuários</w:t>
+      </w:r>
+      <w:r>
+        <w:t>:</w:t>
+      </w:r>
       <w:r>
         <w:t xml:space="preserve"> </w:t>
       </w:r>
@@ -203,22 +304,22 @@
         </w:numPr>
       </w:pPr>
       <w:r>
-        <w:t>Alteração da prioridade de uma senha devido a mudanças na condição de saúde do paciente.</w:t>
-      </w:r>
-    </w:p>
-    <w:p>
-      <w:pPr>
-        <w:numPr>
-          <w:ilvl w:val="0"/>
-          <w:numId w:val="1"/>
-        </w:numPr>
-      </w:pPr>
-      <w:r>
-        <w:rPr>
-          <w:b/>
-          <w:bCs/>
-        </w:rPr>
-        <w:t>Gerenciamento de Usuários</w:t>
+        <w:t>Administração de contas de usuários dentro do sistema.</w:t>
+      </w:r>
+    </w:p>
+    <w:p>
+      <w:pPr>
+        <w:numPr>
+          <w:ilvl w:val="0"/>
+          <w:numId w:val="1"/>
+        </w:numPr>
+      </w:pPr>
+      <w:r>
+        <w:rPr>
+          <w:b/>
+          <w:bCs/>
+        </w:rPr>
+        <w:t>Gerenciamento de Cargos</w:t>
       </w:r>
       <w:r>
         <w:t>:</w:t>
@@ -235,22 +336,22 @@
         </w:numPr>
       </w:pPr>
       <w:r>
-        <w:t>Administração de contas de usuários dentro do sistema.</w:t>
-      </w:r>
-    </w:p>
-    <w:p>
-      <w:pPr>
-        <w:numPr>
-          <w:ilvl w:val="0"/>
-          <w:numId w:val="1"/>
-        </w:numPr>
-      </w:pPr>
-      <w:r>
-        <w:rPr>
-          <w:b/>
-          <w:bCs/>
-        </w:rPr>
-        <w:t>Gerenciamento de Cargos</w:t>
+        <w:t>Definição e gerenciamento de diferentes cargos dentro do sistema.</w:t>
+      </w:r>
+    </w:p>
+    <w:p>
+      <w:pPr>
+        <w:numPr>
+          <w:ilvl w:val="0"/>
+          <w:numId w:val="1"/>
+        </w:numPr>
+      </w:pPr>
+      <w:r>
+        <w:rPr>
+          <w:b/>
+          <w:bCs/>
+        </w:rPr>
+        <w:t>Gerenciamento de Funcionalidades por Cargo</w:t>
       </w:r>
       <w:r>
         <w:t>:</w:t>
@@ -267,22 +368,22 @@
         </w:numPr>
       </w:pPr>
       <w:r>
-        <w:t>Definição e gerenciamento de diferentes cargos dentro do sistema.</w:t>
-      </w:r>
-    </w:p>
-    <w:p>
-      <w:pPr>
-        <w:numPr>
-          <w:ilvl w:val="0"/>
-          <w:numId w:val="1"/>
-        </w:numPr>
-      </w:pPr>
-      <w:r>
-        <w:rPr>
-          <w:b/>
-          <w:bCs/>
-        </w:rPr>
-        <w:t>Gerenciamento de Funcionalidades por Cargo</w:t>
+        <w:t>Atribuição de diferentes funcionalidades e permissões com base nos cargos dos usuários.</w:t>
+      </w:r>
+    </w:p>
+    <w:p>
+      <w:pPr>
+        <w:numPr>
+          <w:ilvl w:val="0"/>
+          <w:numId w:val="1"/>
+        </w:numPr>
+      </w:pPr>
+      <w:r>
+        <w:rPr>
+          <w:b/>
+          <w:bCs/>
+        </w:rPr>
+        <w:t>Gerenciamento de Tipos de Área de Atendimento</w:t>
       </w:r>
       <w:r>
         <w:t>:</w:t>
@@ -299,22 +400,22 @@
         </w:numPr>
       </w:pPr>
       <w:r>
-        <w:t>Atribuição de diferentes funcionalidades e permissões com base nos cargos dos usuários.</w:t>
-      </w:r>
-    </w:p>
-    <w:p>
-      <w:pPr>
-        <w:numPr>
-          <w:ilvl w:val="0"/>
-          <w:numId w:val="1"/>
-        </w:numPr>
-      </w:pPr>
-      <w:r>
-        <w:rPr>
-          <w:b/>
-          <w:bCs/>
-        </w:rPr>
-        <w:t>Gerenciamento de Tipos de Área de Atendimento</w:t>
+        <w:t>Criação e gerenciamento de diferentes tipos de áreas de atendimento, como guichês, salas de triagem, consultórios etc.</w:t>
+      </w:r>
+    </w:p>
+    <w:p>
+      <w:pPr>
+        <w:numPr>
+          <w:ilvl w:val="0"/>
+          <w:numId w:val="1"/>
+        </w:numPr>
+      </w:pPr>
+      <w:r>
+        <w:rPr>
+          <w:b/>
+          <w:bCs/>
+        </w:rPr>
+        <w:t>Gerenciamento de Áreas de Atendimento</w:t>
       </w:r>
       <w:r>
         <w:t>:</w:t>
@@ -331,38 +432,6 @@
         </w:numPr>
       </w:pPr>
       <w:r>
-        <w:t>Criação e gerenciamento de diferentes tipos de áreas de atendimento, como guichês, salas de triagem, consultórios etc.</w:t>
-      </w:r>
-    </w:p>
-    <w:p>
-      <w:pPr>
-        <w:numPr>
-          <w:ilvl w:val="0"/>
-          <w:numId w:val="1"/>
-        </w:numPr>
-      </w:pPr>
-      <w:r>
-        <w:rPr>
-          <w:b/>
-          <w:bCs/>
-        </w:rPr>
-        <w:t>Gerenciamento de Áreas de Atendimento</w:t>
-      </w:r>
-      <w:r>
-        <w:t>:</w:t>
-      </w:r>
-      <w:r>
-        <w:t xml:space="preserve"> </w:t>
-      </w:r>
-    </w:p>
-    <w:p>
-      <w:pPr>
-        <w:numPr>
-          <w:ilvl w:val="1"/>
-          <w:numId w:val="1"/>
-        </w:numPr>
-      </w:pPr>
-      <w:r>
         <w:t>Administração das áreas físicas de atendimento disponíveis.</w:t>
       </w:r>
     </w:p>
@@ -378,6 +447,7 @@
           <w:b/>
           <w:bCs/>
         </w:rPr>
+        <w:lastRenderedPageBreak/>
         <w:t>Auto Atribuição a Áreas de Atendimento</w:t>
       </w:r>
       <w:r>
@@ -421,7 +491,6 @@
         </w:numPr>
       </w:pPr>
       <w:r>
-        <w:lastRenderedPageBreak/>
         <w:t>Geração de relatórios detalhados sobre a utilização das senhas e atendimento.</w:t>
       </w:r>
     </w:p>
@@ -1018,6 +1087,17 @@
     <w:semiHidden/>
     <w:unhideWhenUsed/>
   </w:style>
+  <w:style w:type="paragraph" w:styleId="PargrafodaLista">
+    <w:name w:val="List Paragraph"/>
+    <w:basedOn w:val="Normal"/>
+    <w:uiPriority w:val="34"/>
+    <w:qFormat/>
+    <w:rsid w:val="0085334D"/>
+    <w:pPr>
+      <w:ind w:left="720"/>
+      <w:contextualSpacing/>
+    </w:pPr>
+  </w:style>
 </w:styles>
 </file>
 

</xml_diff>